<commit_message>
Atualização Anotações de Redes
</commit_message>
<xml_diff>
--- a/Introdução a Redes - Bruno/Anotações/Anotações.docx
+++ b/Introdução a Redes - Bruno/Anotações/Anotações.docx
@@ -111,7 +111,35 @@
         <w:rPr>
           <w:rFonts w:asciiTheme="majorHAnsi" w:hAnsiTheme="majorHAnsi"/>
         </w:rPr>
-        <w:t xml:space="preserve"> também é uma espécie de servidor, cliente e servidor ao mesmo tempo, ex: uTorrent, Limewire.</w:t>
+        <w:t xml:space="preserve"> também é uma espécie de servidor, cliente e servidor ao mesmo tempo, ex: </w:t>
+      </w:r>
+      <w:proofErr w:type="spellStart"/>
+      <w:r>
+        <w:rPr>
+          <w:rFonts w:asciiTheme="majorHAnsi" w:hAnsiTheme="majorHAnsi"/>
+        </w:rPr>
+        <w:t>uTorrent</w:t>
+      </w:r>
+      <w:proofErr w:type="spellEnd"/>
+      <w:r>
+        <w:rPr>
+          <w:rFonts w:asciiTheme="majorHAnsi" w:hAnsiTheme="majorHAnsi"/>
+        </w:rPr>
+        <w:t xml:space="preserve">, </w:t>
+      </w:r>
+      <w:proofErr w:type="spellStart"/>
+      <w:r>
+        <w:rPr>
+          <w:rFonts w:asciiTheme="majorHAnsi" w:hAnsiTheme="majorHAnsi"/>
+        </w:rPr>
+        <w:t>Limewire</w:t>
+      </w:r>
+      <w:proofErr w:type="spellEnd"/>
+      <w:r>
+        <w:rPr>
+          <w:rFonts w:asciiTheme="majorHAnsi" w:hAnsiTheme="majorHAnsi"/>
+        </w:rPr>
+        <w:t>.</w:t>
       </w:r>
       <w:r>
         <w:rPr>
@@ -204,11 +232,19 @@
           <w:rFonts w:asciiTheme="majorHAnsi" w:hAnsiTheme="majorHAnsi"/>
         </w:rPr>
       </w:pPr>
-      <w:r>
-        <w:rPr>
-          <w:rFonts w:asciiTheme="majorHAnsi" w:hAnsiTheme="majorHAnsi"/>
-        </w:rPr>
-        <w:t>Obs: qualquer rede é criada para provê um serviço.</w:t>
+      <w:proofErr w:type="spellStart"/>
+      <w:r>
+        <w:rPr>
+          <w:rFonts w:asciiTheme="majorHAnsi" w:hAnsiTheme="majorHAnsi"/>
+        </w:rPr>
+        <w:t>Obs</w:t>
+      </w:r>
+      <w:proofErr w:type="spellEnd"/>
+      <w:r>
+        <w:rPr>
+          <w:rFonts w:asciiTheme="majorHAnsi" w:hAnsiTheme="majorHAnsi"/>
+        </w:rPr>
+        <w:t>: qualquer rede é criada para provê um serviço.</w:t>
       </w:r>
     </w:p>
     <w:p>
@@ -258,7 +294,21 @@
         <w:rPr>
           <w:rFonts w:asciiTheme="majorHAnsi" w:hAnsiTheme="majorHAnsi"/>
         </w:rPr>
-        <w:t>Topologia lógica: distribuição de ips.</w:t>
+        <w:t xml:space="preserve">Topologia lógica: distribuição de </w:t>
+      </w:r>
+      <w:proofErr w:type="spellStart"/>
+      <w:r>
+        <w:rPr>
+          <w:rFonts w:asciiTheme="majorHAnsi" w:hAnsiTheme="majorHAnsi"/>
+        </w:rPr>
+        <w:t>ips</w:t>
+      </w:r>
+      <w:proofErr w:type="spellEnd"/>
+      <w:r>
+        <w:rPr>
+          <w:rFonts w:asciiTheme="majorHAnsi" w:hAnsiTheme="majorHAnsi"/>
+        </w:rPr>
+        <w:t>.</w:t>
       </w:r>
     </w:p>
     <w:p>
@@ -290,39 +340,63 @@
           <w:rFonts w:asciiTheme="majorHAnsi" w:hAnsiTheme="majorHAnsi"/>
         </w:rPr>
       </w:pPr>
-      <w:r>
-        <w:rPr>
-          <w:rFonts w:asciiTheme="majorHAnsi" w:hAnsiTheme="majorHAnsi"/>
-        </w:rPr>
-        <w:t>Lan: rede local.</w:t>
-      </w:r>
-    </w:p>
-    <w:p>
-      <w:pPr>
-        <w:pStyle w:val="SemEspaamento"/>
-        <w:rPr>
-          <w:rFonts w:asciiTheme="majorHAnsi" w:hAnsiTheme="majorHAnsi"/>
-        </w:rPr>
-      </w:pPr>
-      <w:r>
-        <w:rPr>
-          <w:rFonts w:asciiTheme="majorHAnsi" w:hAnsiTheme="majorHAnsi"/>
-        </w:rPr>
-        <w:t>Wlan: rede sem fio local.</w:t>
-      </w:r>
-    </w:p>
-    <w:p>
-      <w:pPr>
-        <w:pStyle w:val="SemEspaamento"/>
-        <w:rPr>
-          <w:rFonts w:asciiTheme="majorHAnsi" w:hAnsiTheme="majorHAnsi"/>
-        </w:rPr>
-      </w:pPr>
-      <w:r>
-        <w:rPr>
-          <w:rFonts w:asciiTheme="majorHAnsi" w:hAnsiTheme="majorHAnsi"/>
-        </w:rPr>
-        <w:t>Wan: rede longa distância</w:t>
+      <w:proofErr w:type="spellStart"/>
+      <w:r>
+        <w:rPr>
+          <w:rFonts w:asciiTheme="majorHAnsi" w:hAnsiTheme="majorHAnsi"/>
+        </w:rPr>
+        <w:t>Lan</w:t>
+      </w:r>
+      <w:proofErr w:type="spellEnd"/>
+      <w:r>
+        <w:rPr>
+          <w:rFonts w:asciiTheme="majorHAnsi" w:hAnsiTheme="majorHAnsi"/>
+        </w:rPr>
+        <w:t>: rede local.</w:t>
+      </w:r>
+    </w:p>
+    <w:p>
+      <w:pPr>
+        <w:pStyle w:val="SemEspaamento"/>
+        <w:rPr>
+          <w:rFonts w:asciiTheme="majorHAnsi" w:hAnsiTheme="majorHAnsi"/>
+        </w:rPr>
+      </w:pPr>
+      <w:proofErr w:type="spellStart"/>
+      <w:r>
+        <w:rPr>
+          <w:rFonts w:asciiTheme="majorHAnsi" w:hAnsiTheme="majorHAnsi"/>
+        </w:rPr>
+        <w:t>Wlan</w:t>
+      </w:r>
+      <w:proofErr w:type="spellEnd"/>
+      <w:r>
+        <w:rPr>
+          <w:rFonts w:asciiTheme="majorHAnsi" w:hAnsiTheme="majorHAnsi"/>
+        </w:rPr>
+        <w:t>: rede sem fio local.</w:t>
+      </w:r>
+    </w:p>
+    <w:p>
+      <w:pPr>
+        <w:pStyle w:val="SemEspaamento"/>
+        <w:rPr>
+          <w:rFonts w:asciiTheme="majorHAnsi" w:hAnsiTheme="majorHAnsi"/>
+        </w:rPr>
+      </w:pPr>
+      <w:proofErr w:type="spellStart"/>
+      <w:r>
+        <w:rPr>
+          <w:rFonts w:asciiTheme="majorHAnsi" w:hAnsiTheme="majorHAnsi"/>
+        </w:rPr>
+        <w:t>Wan</w:t>
+      </w:r>
+      <w:proofErr w:type="spellEnd"/>
+      <w:r>
+        <w:rPr>
+          <w:rFonts w:asciiTheme="majorHAnsi" w:hAnsiTheme="majorHAnsi"/>
+        </w:rPr>
+        <w:t>: rede longa distância</w:t>
       </w:r>
       <w:r>
         <w:rPr>
@@ -344,25 +418,41 @@
           <w:rFonts w:asciiTheme="majorHAnsi" w:hAnsiTheme="majorHAnsi"/>
         </w:rPr>
       </w:pPr>
-      <w:r>
-        <w:rPr>
-          <w:rFonts w:asciiTheme="majorHAnsi" w:hAnsiTheme="majorHAnsi"/>
-        </w:rPr>
-        <w:t>Man: ocupa especificamente uma grande área, ex: cidade, bairro etc.</w:t>
-      </w:r>
-    </w:p>
-    <w:p>
-      <w:pPr>
-        <w:pStyle w:val="SemEspaamento"/>
-        <w:rPr>
-          <w:rFonts w:asciiTheme="majorHAnsi" w:hAnsiTheme="majorHAnsi"/>
-        </w:rPr>
-      </w:pPr>
-      <w:r>
-        <w:rPr>
-          <w:rFonts w:asciiTheme="majorHAnsi" w:hAnsiTheme="majorHAnsi"/>
-        </w:rPr>
-        <w:t xml:space="preserve">San: </w:t>
+      <w:proofErr w:type="spellStart"/>
+      <w:r>
+        <w:rPr>
+          <w:rFonts w:asciiTheme="majorHAnsi" w:hAnsiTheme="majorHAnsi"/>
+        </w:rPr>
+        <w:t>Man</w:t>
+      </w:r>
+      <w:proofErr w:type="spellEnd"/>
+      <w:r>
+        <w:rPr>
+          <w:rFonts w:asciiTheme="majorHAnsi" w:hAnsiTheme="majorHAnsi"/>
+        </w:rPr>
+        <w:t>: ocupa especificamente uma grande área, ex: cidade, bairro etc.</w:t>
+      </w:r>
+    </w:p>
+    <w:p>
+      <w:pPr>
+        <w:pStyle w:val="SemEspaamento"/>
+        <w:rPr>
+          <w:rFonts w:asciiTheme="majorHAnsi" w:hAnsiTheme="majorHAnsi"/>
+        </w:rPr>
+      </w:pPr>
+      <w:proofErr w:type="spellStart"/>
+      <w:r>
+        <w:rPr>
+          <w:rFonts w:asciiTheme="majorHAnsi" w:hAnsiTheme="majorHAnsi"/>
+        </w:rPr>
+        <w:t>San</w:t>
+      </w:r>
+      <w:proofErr w:type="spellEnd"/>
+      <w:r>
+        <w:rPr>
+          <w:rFonts w:asciiTheme="majorHAnsi" w:hAnsiTheme="majorHAnsi"/>
+        </w:rPr>
+        <w:t xml:space="preserve">: </w:t>
       </w:r>
       <w:r>
         <w:rPr>
@@ -382,8 +472,16 @@
         <w:rPr>
           <w:rFonts w:asciiTheme="majorHAnsi" w:hAnsiTheme="majorHAnsi"/>
         </w:rPr>
-        <w:t>Pan: bluetooth</w:t>
-      </w:r>
+        <w:t xml:space="preserve">Pan: </w:t>
+      </w:r>
+      <w:proofErr w:type="spellStart"/>
+      <w:r>
+        <w:rPr>
+          <w:rFonts w:asciiTheme="majorHAnsi" w:hAnsiTheme="majorHAnsi"/>
+        </w:rPr>
+        <w:t>bluetooth</w:t>
+      </w:r>
+      <w:proofErr w:type="spellEnd"/>
       <w:r>
         <w:rPr>
           <w:rFonts w:asciiTheme="majorHAnsi" w:hAnsiTheme="majorHAnsi"/>
@@ -456,8 +554,16 @@
         <w:rPr>
           <w:rFonts w:asciiTheme="majorHAnsi" w:hAnsiTheme="majorHAnsi"/>
         </w:rPr>
-        <w:t>entre duas lan's</w:t>
-      </w:r>
+        <w:t xml:space="preserve">entre duas </w:t>
+      </w:r>
+      <w:proofErr w:type="spellStart"/>
+      <w:r>
+        <w:rPr>
+          <w:rFonts w:asciiTheme="majorHAnsi" w:hAnsiTheme="majorHAnsi"/>
+        </w:rPr>
+        <w:t>lan's</w:t>
+      </w:r>
+      <w:proofErr w:type="spellEnd"/>
       <w:r>
         <w:rPr>
           <w:rFonts w:asciiTheme="majorHAnsi" w:hAnsiTheme="majorHAnsi"/>
@@ -504,7 +610,21 @@
         <w:rPr>
           <w:rFonts w:asciiTheme="majorHAnsi" w:hAnsiTheme="majorHAnsi"/>
         </w:rPr>
-        <w:t>Tipos de Conexõe:</w:t>
+        <w:t xml:space="preserve">Tipos de </w:t>
+      </w:r>
+      <w:proofErr w:type="spellStart"/>
+      <w:r>
+        <w:rPr>
+          <w:rFonts w:asciiTheme="majorHAnsi" w:hAnsiTheme="majorHAnsi"/>
+        </w:rPr>
+        <w:t>Conexõe</w:t>
+      </w:r>
+      <w:proofErr w:type="spellEnd"/>
+      <w:r>
+        <w:rPr>
+          <w:rFonts w:asciiTheme="majorHAnsi" w:hAnsiTheme="majorHAnsi"/>
+        </w:rPr>
+        <w:t>:</w:t>
       </w:r>
     </w:p>
     <w:p>
@@ -570,25 +690,41 @@
           <w:rFonts w:asciiTheme="majorHAnsi" w:hAnsiTheme="majorHAnsi"/>
         </w:rPr>
       </w:pPr>
-      <w:r>
-        <w:rPr>
-          <w:rFonts w:asciiTheme="majorHAnsi" w:hAnsiTheme="majorHAnsi"/>
-        </w:rPr>
-        <w:t>Escalabilidade: crescer sem ter paradas.</w:t>
-      </w:r>
-    </w:p>
-    <w:p>
-      <w:pPr>
-        <w:pStyle w:val="SemEspaamento"/>
-        <w:rPr>
-          <w:rFonts w:asciiTheme="majorHAnsi" w:hAnsiTheme="majorHAnsi"/>
-        </w:rPr>
-      </w:pPr>
-      <w:r>
-        <w:rPr>
-          <w:rFonts w:asciiTheme="majorHAnsi" w:hAnsiTheme="majorHAnsi"/>
-        </w:rPr>
-        <w:t>QoS: qualidade de serviço.</w:t>
+      <w:proofErr w:type="spellStart"/>
+      <w:r>
+        <w:rPr>
+          <w:rFonts w:asciiTheme="majorHAnsi" w:hAnsiTheme="majorHAnsi"/>
+        </w:rPr>
+        <w:t>Escalabilidade</w:t>
+      </w:r>
+      <w:proofErr w:type="spellEnd"/>
+      <w:r>
+        <w:rPr>
+          <w:rFonts w:asciiTheme="majorHAnsi" w:hAnsiTheme="majorHAnsi"/>
+        </w:rPr>
+        <w:t>: crescer sem ter paradas.</w:t>
+      </w:r>
+    </w:p>
+    <w:p>
+      <w:pPr>
+        <w:pStyle w:val="SemEspaamento"/>
+        <w:rPr>
+          <w:rFonts w:asciiTheme="majorHAnsi" w:hAnsiTheme="majorHAnsi"/>
+        </w:rPr>
+      </w:pPr>
+      <w:proofErr w:type="spellStart"/>
+      <w:r>
+        <w:rPr>
+          <w:rFonts w:asciiTheme="majorHAnsi" w:hAnsiTheme="majorHAnsi"/>
+        </w:rPr>
+        <w:t>QoS</w:t>
+      </w:r>
+      <w:proofErr w:type="spellEnd"/>
+      <w:r>
+        <w:rPr>
+          <w:rFonts w:asciiTheme="majorHAnsi" w:hAnsiTheme="majorHAnsi"/>
+        </w:rPr>
+        <w:t>: qualidade de serviço.</w:t>
       </w:r>
     </w:p>
     <w:p>
@@ -639,6 +775,53 @@
     </w:p>
     <w:p>
       <w:pPr>
+        <w:pStyle w:val="SemEspaamento"/>
+        <w:rPr>
+          <w:rFonts w:asciiTheme="majorHAnsi" w:hAnsiTheme="majorHAnsi"/>
+        </w:rPr>
+      </w:pPr>
+      <w:r>
+        <w:rPr>
+          <w:rFonts w:asciiTheme="majorHAnsi" w:hAnsiTheme="majorHAnsi"/>
+        </w:rPr>
+        <w:t>Assunto para prova contido no capítulo 1.</w:t>
+      </w:r>
+    </w:p>
+    <w:p>
+      <w:pPr>
+        <w:pStyle w:val="SemEspaamento"/>
+        <w:rPr>
+          <w:rFonts w:asciiTheme="majorHAnsi" w:hAnsiTheme="majorHAnsi"/>
+        </w:rPr>
+      </w:pPr>
+      <w:r>
+        <w:rPr>
+          <w:rFonts w:asciiTheme="majorHAnsi" w:hAnsiTheme="majorHAnsi"/>
+        </w:rPr>
+        <w:t>Redes Convergentes</w:t>
+      </w:r>
+    </w:p>
+    <w:p>
+      <w:pPr>
+        <w:pStyle w:val="SemEspaamento"/>
+        <w:rPr>
+          <w:rFonts w:asciiTheme="majorHAnsi" w:hAnsiTheme="majorHAnsi"/>
+        </w:rPr>
+      </w:pPr>
+      <w:r>
+        <w:rPr>
+          <w:rFonts w:asciiTheme="majorHAnsi" w:hAnsiTheme="majorHAnsi"/>
+        </w:rPr>
+        <w:t>Comutada para...</w:t>
+      </w:r>
+    </w:p>
+    <w:p>
+      <w:pPr>
+        <w:pStyle w:val="SemEspaamento"/>
+      </w:pPr>
+    </w:p>
+    <w:p>
+      <w:pPr>
         <w:jc w:val="center"/>
         <w:rPr>
           <w:rFonts w:asciiTheme="majorHAnsi" w:hAnsiTheme="majorHAnsi"/>
@@ -671,278 +854,1330 @@
     </w:p>
     <w:p>
       <w:pPr>
-        <w:pStyle w:val="SemEspaamento"/>
-        <w:rPr>
-          <w:rFonts w:asciiTheme="majorHAnsi" w:hAnsiTheme="majorHAnsi"/>
-        </w:rPr>
-      </w:pPr>
-      <w:r>
-        <w:rPr>
-          <w:rFonts w:asciiTheme="majorHAnsi" w:hAnsiTheme="majorHAnsi"/>
+        <w:rPr>
+          <w:rFonts w:asciiTheme="majorHAnsi" w:hAnsiTheme="majorHAnsi"/>
+          <w:b/>
+        </w:rPr>
+      </w:pPr>
+      <w:r>
+        <w:rPr>
+          <w:rFonts w:asciiTheme="majorHAnsi" w:hAnsiTheme="majorHAnsi"/>
+          <w:b/>
+        </w:rPr>
+        <w:t>Início do capítulo 2.</w:t>
+      </w:r>
+    </w:p>
+    <w:p>
+      <w:pPr>
+        <w:pStyle w:val="SemEspaamento"/>
+        <w:rPr>
+          <w:rFonts w:asciiTheme="majorHAnsi" w:hAnsiTheme="majorHAnsi"/>
+        </w:rPr>
+      </w:pPr>
+      <w:r>
+        <w:rPr>
+          <w:rFonts w:asciiTheme="majorHAnsi" w:hAnsiTheme="majorHAnsi"/>
+        </w:rPr>
+        <w:t>Shell pode ser CLI ou GUI.</w:t>
+      </w:r>
+    </w:p>
+    <w:p>
+      <w:pPr>
+        <w:pStyle w:val="SemEspaamento"/>
+      </w:pPr>
+      <w:r>
+        <w:t xml:space="preserve">Cli: terminal. </w:t>
+      </w:r>
+      <w:proofErr w:type="spellStart"/>
+      <w:r>
+        <w:t>Gui</w:t>
+      </w:r>
+      <w:proofErr w:type="spellEnd"/>
+      <w:r>
+        <w:t>: interface gráfica.</w:t>
+      </w:r>
+    </w:p>
+    <w:p>
+      <w:pPr>
+        <w:pStyle w:val="SemEspaamento"/>
+      </w:pPr>
+    </w:p>
+    <w:p>
+      <w:pPr>
+        <w:pStyle w:val="SemEspaamento"/>
+      </w:pPr>
+      <w:r>
+        <w:t>IOS é o sistema operacional dos equipamentos</w:t>
+      </w:r>
+      <w:r>
+        <w:t xml:space="preserve"> avançados</w:t>
+      </w:r>
+      <w:r>
+        <w:t xml:space="preserve"> de rede da cisco.</w:t>
+      </w:r>
+    </w:p>
+    <w:p>
+      <w:pPr>
+        <w:pStyle w:val="SemEspaamento"/>
+      </w:pPr>
+      <w:r>
+        <w:t>Firmware é o sistema operacional dos equipamentos de rede menos avançados.</w:t>
+      </w:r>
+    </w:p>
+    <w:p>
+      <w:pPr>
+        <w:pStyle w:val="SemEspaamento"/>
+      </w:pPr>
+    </w:p>
+    <w:p>
+      <w:pPr>
+        <w:pStyle w:val="SemEspaamento"/>
+        <w:rPr>
+          <w:b/>
+        </w:rPr>
+      </w:pPr>
+      <w:r>
+        <w:rPr>
+          <w:b/>
+        </w:rPr>
+        <w:t>Equipamentos de redes possuem tais memórias:</w:t>
+      </w:r>
+    </w:p>
+    <w:p>
+      <w:pPr>
+        <w:pStyle w:val="SemEspaamento"/>
+      </w:pPr>
+      <w:proofErr w:type="spellStart"/>
+      <w:r>
+        <w:rPr>
+          <w:b/>
+        </w:rPr>
+        <w:t>Rom</w:t>
+      </w:r>
+      <w:proofErr w:type="spellEnd"/>
+      <w:r>
+        <w:t>: responsável por fazer testes no momento da ligação do equipamento</w:t>
+      </w:r>
+      <w:r>
+        <w:t>, faz o POST, testa todo o circuito físico do equipamento</w:t>
+      </w:r>
+      <w:r>
+        <w:t>.</w:t>
+      </w:r>
+      <w:r>
+        <w:t xml:space="preserve"> Estando tudo correto, carrega o </w:t>
+      </w:r>
+      <w:proofErr w:type="spellStart"/>
+      <w:r>
+        <w:t>bootload</w:t>
+      </w:r>
+      <w:proofErr w:type="spellEnd"/>
+      <w:r>
+        <w:t xml:space="preserve">, o </w:t>
+      </w:r>
+      <w:proofErr w:type="spellStart"/>
+      <w:r>
+        <w:t>bootload</w:t>
+      </w:r>
+      <w:proofErr w:type="spellEnd"/>
+      <w:r>
+        <w:t xml:space="preserve"> verifica se na memória flash tem um sistema operacional, se tiver, carrega o s.o na memória </w:t>
+      </w:r>
+      <w:proofErr w:type="spellStart"/>
+      <w:r>
+        <w:t>ram</w:t>
+      </w:r>
+      <w:proofErr w:type="spellEnd"/>
+      <w:r>
+        <w:t>.</w:t>
+      </w:r>
+      <w:r>
+        <w:t xml:space="preserve"> Logo após, vai à </w:t>
+      </w:r>
+      <w:proofErr w:type="spellStart"/>
+      <w:r>
+        <w:t>NVRam</w:t>
+      </w:r>
+      <w:proofErr w:type="spellEnd"/>
+      <w:r>
+        <w:t xml:space="preserve"> e faz o passo de verificação de arquivo de configuração.</w:t>
+      </w:r>
+    </w:p>
+    <w:p>
+      <w:pPr>
+        <w:pStyle w:val="SemEspaamento"/>
+      </w:pPr>
+      <w:proofErr w:type="spellStart"/>
+      <w:r>
+        <w:rPr>
+          <w:b/>
+        </w:rPr>
+        <w:t>NVRam</w:t>
+      </w:r>
+      <w:proofErr w:type="spellEnd"/>
+      <w:r>
+        <w:rPr>
+          <w:b/>
+        </w:rPr>
+        <w:t xml:space="preserve"> </w:t>
+      </w:r>
+      <w:r>
+        <w:t>(</w:t>
+      </w:r>
+      <w:proofErr w:type="spellStart"/>
+      <w:r>
+        <w:t>startup-</w:t>
+      </w:r>
+      <w:r>
+        <w:t>config</w:t>
+      </w:r>
+      <w:proofErr w:type="spellEnd"/>
+      <w:r>
+        <w:t>)</w:t>
+      </w:r>
+      <w:r>
+        <w:t xml:space="preserve">: </w:t>
+      </w:r>
+      <w:r>
+        <w:t>também não volátil, ela serve apenas para guardar o arquivo de configu</w:t>
+      </w:r>
+      <w:r>
+        <w:t xml:space="preserve">ração. O </w:t>
+      </w:r>
+      <w:proofErr w:type="spellStart"/>
+      <w:r>
+        <w:t>bootload</w:t>
+      </w:r>
+      <w:proofErr w:type="spellEnd"/>
+      <w:r>
+        <w:t xml:space="preserve"> verifica s</w:t>
+      </w:r>
+      <w:r>
+        <w:t xml:space="preserve">e </w:t>
+      </w:r>
+      <w:r>
+        <w:t>há arquivo de configuração para carregá-lo</w:t>
+      </w:r>
+      <w:r>
+        <w:t xml:space="preserve"> na </w:t>
+      </w:r>
+      <w:proofErr w:type="spellStart"/>
+      <w:r>
+        <w:t>ram</w:t>
+      </w:r>
+      <w:proofErr w:type="spellEnd"/>
+      <w:r>
+        <w:t xml:space="preserve">. Caso não tenha o arquivo de configuração, carregar o </w:t>
+      </w:r>
+      <w:proofErr w:type="spellStart"/>
+      <w:r>
+        <w:t>wirzad</w:t>
+      </w:r>
+      <w:proofErr w:type="spellEnd"/>
+      <w:r>
+        <w:t>, que é uma configuração rápida comum na maioria dos equipamentos de rede.</w:t>
+      </w:r>
+    </w:p>
+    <w:p>
+      <w:pPr>
+        <w:pStyle w:val="SemEspaamento"/>
+      </w:pPr>
+      <w:proofErr w:type="spellStart"/>
+      <w:r>
+        <w:rPr>
+          <w:b/>
+        </w:rPr>
+        <w:t>Ram</w:t>
+      </w:r>
+      <w:proofErr w:type="spellEnd"/>
+      <w:r>
+        <w:rPr>
+          <w:b/>
+        </w:rPr>
+        <w:t xml:space="preserve"> </w:t>
+      </w:r>
+      <w:r>
+        <w:t>(</w:t>
+      </w:r>
+      <w:proofErr w:type="spellStart"/>
+      <w:r>
+        <w:t>run</w:t>
+      </w:r>
+      <w:r>
+        <w:t>n</w:t>
+      </w:r>
+      <w:r>
+        <w:t>ing</w:t>
+      </w:r>
+      <w:r>
+        <w:t>-</w:t>
+      </w:r>
+      <w:r>
+        <w:t>config</w:t>
+      </w:r>
+      <w:proofErr w:type="spellEnd"/>
+      <w:r>
+        <w:t>)</w:t>
+      </w:r>
+      <w:r>
+        <w:t xml:space="preserve">: </w:t>
+      </w:r>
+      <w:r>
+        <w:t>serve para armazenamento.</w:t>
+      </w:r>
+    </w:p>
+    <w:p>
+      <w:pPr>
+        <w:pStyle w:val="SemEspaamento"/>
+      </w:pPr>
+      <w:r>
+        <w:rPr>
+          <w:b/>
+        </w:rPr>
+        <w:t>Flash</w:t>
+      </w:r>
+      <w:r>
+        <w:t xml:space="preserve">: </w:t>
+      </w:r>
+      <w:r>
+        <w:t>HD do equipamento, extremamente rápida e armazena o sistema operacional.</w:t>
+      </w:r>
+    </w:p>
+    <w:p>
+      <w:pPr>
+        <w:pStyle w:val="SemEspaamento"/>
+      </w:pPr>
+    </w:p>
+    <w:p>
+      <w:pPr>
+        <w:pStyle w:val="SemEspaamento"/>
+        <w:rPr>
+          <w:i/>
+        </w:rPr>
+      </w:pPr>
+      <w:r>
+        <w:t>Formas de acessar</w:t>
+      </w:r>
+      <w:r>
+        <w:t xml:space="preserve"> interface de </w:t>
+      </w:r>
+      <w:proofErr w:type="spellStart"/>
+      <w:r>
+        <w:rPr>
+          <w:i/>
+        </w:rPr>
+        <w:t>comand</w:t>
+      </w:r>
+      <w:proofErr w:type="spellEnd"/>
+      <w:r>
+        <w:rPr>
+          <w:i/>
+        </w:rPr>
+        <w:t xml:space="preserve"> </w:t>
+      </w:r>
+      <w:proofErr w:type="spellStart"/>
+      <w:r>
+        <w:rPr>
+          <w:i/>
+        </w:rPr>
+        <w:t>line</w:t>
+      </w:r>
+      <w:proofErr w:type="spellEnd"/>
+      <w:r>
+        <w:t xml:space="preserve"> pela porta de console</w:t>
+      </w:r>
+      <w:r>
+        <w:t xml:space="preserve">: </w:t>
+      </w:r>
+      <w:r>
+        <w:rPr>
+          <w:i/>
+        </w:rPr>
+        <w:t>SSH</w:t>
+      </w:r>
+      <w:r>
+        <w:rPr>
+          <w:i/>
+        </w:rPr>
+        <w:t xml:space="preserve">, Porta </w:t>
+      </w:r>
+      <w:proofErr w:type="spellStart"/>
+      <w:r>
+        <w:rPr>
+          <w:i/>
+        </w:rPr>
+        <w:t>Aux</w:t>
+      </w:r>
+      <w:proofErr w:type="spellEnd"/>
+      <w:r>
+        <w:rPr>
+          <w:i/>
+        </w:rPr>
+        <w:t xml:space="preserve"> e </w:t>
+      </w:r>
+      <w:proofErr w:type="spellStart"/>
+      <w:r>
+        <w:rPr>
+          <w:i/>
+        </w:rPr>
+        <w:t>Telnet</w:t>
+      </w:r>
+      <w:proofErr w:type="spellEnd"/>
+      <w:r>
+        <w:rPr>
+          <w:i/>
+        </w:rPr>
+        <w:t>.</w:t>
+      </w:r>
+    </w:p>
+    <w:p>
+      <w:pPr>
+        <w:pStyle w:val="SemEspaamento"/>
+      </w:pPr>
+      <w:proofErr w:type="spellStart"/>
+      <w:r>
+        <w:t>Telnet</w:t>
+      </w:r>
+      <w:proofErr w:type="spellEnd"/>
+      <w:r>
+        <w:t xml:space="preserve"> e SSH são protocolos de acesso remoto.</w:t>
+      </w:r>
+    </w:p>
+    <w:p>
+      <w:pPr>
+        <w:pStyle w:val="SemEspaamento"/>
+      </w:pPr>
+      <w:r>
+        <w:t xml:space="preserve">O </w:t>
+      </w:r>
+      <w:proofErr w:type="spellStart"/>
+      <w:r>
+        <w:t>telnet</w:t>
+      </w:r>
+      <w:proofErr w:type="spellEnd"/>
+      <w:r>
+        <w:t xml:space="preserve"> não criptografa a senha.</w:t>
+      </w:r>
+    </w:p>
+    <w:p>
+      <w:pPr>
+        <w:pStyle w:val="SemEspaamento"/>
+      </w:pPr>
+      <w:r>
+        <w:t>O SSH faz criptografia na senha.</w:t>
+      </w:r>
+    </w:p>
+    <w:p>
+      <w:pPr>
+        <w:pStyle w:val="SemEspaamento"/>
+      </w:pPr>
+      <w:r>
+        <w:t xml:space="preserve">A porta </w:t>
+      </w:r>
+      <w:proofErr w:type="spellStart"/>
+      <w:r>
+        <w:t>aux</w:t>
+      </w:r>
+      <w:proofErr w:type="spellEnd"/>
+      <w:r>
+        <w:t xml:space="preserve"> recebe link </w:t>
+      </w:r>
+      <w:proofErr w:type="spellStart"/>
+      <w:r>
+        <w:t>downup</w:t>
+      </w:r>
+      <w:proofErr w:type="spellEnd"/>
+      <w:r>
+        <w:t xml:space="preserve"> (conexão telefônica).</w:t>
+      </w:r>
+    </w:p>
+    <w:p>
+      <w:pPr>
+        <w:pStyle w:val="SemEspaamento"/>
+      </w:pPr>
+    </w:p>
+    <w:p>
+      <w:pPr>
+        <w:pStyle w:val="SemEspaamento"/>
+      </w:pPr>
+      <w:r>
+        <w:t xml:space="preserve">Programas de emulação do terminal: </w:t>
+      </w:r>
+      <w:proofErr w:type="spellStart"/>
+      <w:r>
+        <w:t>putty</w:t>
+      </w:r>
+      <w:proofErr w:type="spellEnd"/>
+      <w:r>
+        <w:t xml:space="preserve"> etc.</w:t>
+      </w:r>
+    </w:p>
+    <w:p>
+      <w:pPr>
+        <w:pStyle w:val="SemEspaamento"/>
+      </w:pPr>
+    </w:p>
+    <w:p>
+      <w:pPr>
+        <w:pStyle w:val="SemEspaamento"/>
+      </w:pPr>
+      <w:r>
+        <w:t>Sistema operacional dos equipamentos de rede são divididos em hierarquias. Os da cisco contem hierarquias a mais. São três etapas:</w:t>
+      </w:r>
+    </w:p>
+    <w:p>
+      <w:pPr>
+        <w:pStyle w:val="SemEspaamento"/>
+        <w:rPr>
+          <w:i/>
+        </w:rPr>
+      </w:pPr>
+      <w:r>
+        <w:t xml:space="preserve">1. Usuário </w:t>
+      </w:r>
+      <w:r>
+        <w:rPr>
+          <w:i/>
+        </w:rPr>
+        <w:t xml:space="preserve">representada pelo sinal &gt; </w:t>
+      </w:r>
+      <w:r>
+        <w:rPr>
+          <w:i/>
+          <w:color w:val="595959" w:themeColor="text1" w:themeTint="A6"/>
+        </w:rPr>
+        <w:t>(etapa inicial, mais básica)</w:t>
+      </w:r>
+    </w:p>
+    <w:p>
+      <w:pPr>
+        <w:pStyle w:val="SemEspaamento"/>
+        <w:rPr>
+          <w:i/>
+        </w:rPr>
+      </w:pPr>
+      <w:r>
+        <w:t xml:space="preserve">2. Privilegiado </w:t>
+      </w:r>
+      <w:r>
+        <w:rPr>
+          <w:i/>
+        </w:rPr>
+        <w:t xml:space="preserve">representado pelo sinal # </w:t>
+      </w:r>
+      <w:r>
+        <w:rPr>
+          <w:i/>
+          <w:color w:val="595959" w:themeColor="text1" w:themeTint="A6"/>
+        </w:rPr>
+        <w:t xml:space="preserve">(é o </w:t>
+      </w:r>
+      <w:proofErr w:type="spellStart"/>
+      <w:r>
+        <w:rPr>
+          <w:i/>
+          <w:color w:val="595959" w:themeColor="text1" w:themeTint="A6"/>
+        </w:rPr>
+        <w:t>root</w:t>
+      </w:r>
+      <w:proofErr w:type="spellEnd"/>
+      <w:r>
+        <w:rPr>
+          <w:i/>
+          <w:color w:val="595959" w:themeColor="text1" w:themeTint="A6"/>
+        </w:rPr>
+        <w:t>)</w:t>
+      </w:r>
+    </w:p>
+    <w:p>
+      <w:pPr>
+        <w:pStyle w:val="SemEspaamento"/>
+        <w:rPr>
+          <w:i/>
+          <w:color w:val="595959" w:themeColor="text1" w:themeTint="A6"/>
+        </w:rPr>
+      </w:pPr>
+      <w:r>
+        <w:t xml:space="preserve">3. </w:t>
+      </w:r>
+      <w:r>
+        <w:rPr>
+          <w:color w:val="000000" w:themeColor="text1"/>
+        </w:rPr>
+        <w:t xml:space="preserve">Global </w:t>
+      </w:r>
+      <w:r>
+        <w:rPr>
+          <w:i/>
+          <w:color w:val="000000" w:themeColor="text1"/>
+        </w:rPr>
+        <w:t>representado por "(</w:t>
+      </w:r>
+      <w:proofErr w:type="spellStart"/>
+      <w:r>
+        <w:rPr>
+          <w:i/>
+          <w:color w:val="000000" w:themeColor="text1"/>
+        </w:rPr>
+        <w:t>config</w:t>
+      </w:r>
+      <w:proofErr w:type="spellEnd"/>
+      <w:r>
+        <w:rPr>
+          <w:i/>
+          <w:color w:val="000000" w:themeColor="text1"/>
+        </w:rPr>
+        <w:t xml:space="preserve">)" </w:t>
+      </w:r>
+      <w:r>
+        <w:rPr>
+          <w:i/>
+          <w:color w:val="595959" w:themeColor="text1" w:themeTint="A6"/>
+        </w:rPr>
+        <w:t>(</w:t>
+      </w:r>
+      <w:r>
+        <w:rPr>
+          <w:i/>
+          <w:color w:val="595959" w:themeColor="text1" w:themeTint="A6"/>
+        </w:rPr>
+        <w:t xml:space="preserve">apenas o </w:t>
+      </w:r>
+      <w:proofErr w:type="spellStart"/>
+      <w:r>
+        <w:rPr>
+          <w:i/>
+          <w:color w:val="595959" w:themeColor="text1" w:themeTint="A6"/>
+        </w:rPr>
+        <w:t>root</w:t>
+      </w:r>
+      <w:proofErr w:type="spellEnd"/>
+      <w:r>
+        <w:rPr>
+          <w:i/>
+          <w:color w:val="595959" w:themeColor="text1" w:themeTint="A6"/>
+        </w:rPr>
+        <w:t xml:space="preserve"> acessa o Global</w:t>
+      </w:r>
+      <w:r>
+        <w:rPr>
+          <w:i/>
+          <w:color w:val="595959" w:themeColor="text1" w:themeTint="A6"/>
+        </w:rPr>
+        <w:t>)</w:t>
+      </w:r>
+    </w:p>
+    <w:p>
+      <w:pPr>
+        <w:pStyle w:val="SemEspaamento"/>
+        <w:rPr>
+          <w:i/>
+          <w:color w:val="595959" w:themeColor="text1" w:themeTint="A6"/>
+        </w:rPr>
+      </w:pPr>
+    </w:p>
+    <w:p>
+      <w:pPr>
+        <w:pStyle w:val="SemEspaamento"/>
+        <w:rPr>
+          <w:i/>
+          <w:color w:val="595959" w:themeColor="text1" w:themeTint="A6"/>
+        </w:rPr>
+      </w:pPr>
+    </w:p>
+    <w:p>
+      <w:pPr>
+        <w:pStyle w:val="SemEspaamento"/>
+        <w:rPr>
+          <w:i/>
+          <w:color w:val="595959" w:themeColor="text1" w:themeTint="A6"/>
+        </w:rPr>
+      </w:pPr>
+    </w:p>
+    <w:p>
+      <w:pPr>
+        <w:pStyle w:val="SemEspaamento"/>
+        <w:rPr>
+          <w:i/>
+          <w:color w:val="595959" w:themeColor="text1" w:themeTint="A6"/>
+        </w:rPr>
+      </w:pPr>
+    </w:p>
+    <w:p>
+      <w:pPr>
+        <w:pStyle w:val="SemEspaamento"/>
+        <w:rPr>
+          <w:i/>
+          <w:color w:val="595959" w:themeColor="text1" w:themeTint="A6"/>
+        </w:rPr>
+      </w:pPr>
+    </w:p>
+    <w:p>
+      <w:pPr>
+        <w:pStyle w:val="SemEspaamento"/>
+        <w:rPr>
+          <w:i/>
+          <w:color w:val="595959" w:themeColor="text1" w:themeTint="A6"/>
+        </w:rPr>
+      </w:pPr>
+    </w:p>
+    <w:p>
+      <w:pPr>
+        <w:pStyle w:val="SemEspaamento"/>
+        <w:rPr>
+          <w:i/>
+          <w:color w:val="595959" w:themeColor="text1" w:themeTint="A6"/>
+        </w:rPr>
+      </w:pPr>
+    </w:p>
+    <w:p>
+      <w:pPr>
+        <w:pStyle w:val="SemEspaamento"/>
+        <w:rPr>
+          <w:i/>
+          <w:color w:val="595959" w:themeColor="text1" w:themeTint="A6"/>
+        </w:rPr>
+      </w:pPr>
+    </w:p>
+    <w:p>
+      <w:pPr>
+        <w:pStyle w:val="SemEspaamento"/>
+        <w:rPr>
+          <w:i/>
+          <w:color w:val="595959" w:themeColor="text1" w:themeTint="A6"/>
+        </w:rPr>
+      </w:pPr>
+    </w:p>
+    <w:p>
+      <w:pPr>
+        <w:pStyle w:val="SemEspaamento"/>
+        <w:rPr>
+          <w:i/>
+          <w:color w:val="595959" w:themeColor="text1" w:themeTint="A6"/>
+        </w:rPr>
+      </w:pPr>
+    </w:p>
+    <w:p>
+      <w:pPr>
+        <w:pStyle w:val="SemEspaamento"/>
+        <w:rPr>
+          <w:i/>
+          <w:color w:val="595959" w:themeColor="text1" w:themeTint="A6"/>
+        </w:rPr>
+      </w:pPr>
+    </w:p>
+    <w:p>
+      <w:pPr>
+        <w:pStyle w:val="SemEspaamento"/>
+        <w:rPr>
+          <w:i/>
+          <w:color w:val="595959" w:themeColor="text1" w:themeTint="A6"/>
+        </w:rPr>
+      </w:pPr>
+    </w:p>
+    <w:p>
+      <w:pPr>
+        <w:pStyle w:val="SemEspaamento"/>
+        <w:rPr>
+          <w:i/>
+          <w:color w:val="595959" w:themeColor="text1" w:themeTint="A6"/>
+        </w:rPr>
+      </w:pPr>
+    </w:p>
+    <w:p>
+      <w:pPr>
+        <w:jc w:val="center"/>
+        <w:rPr>
+          <w:rFonts w:asciiTheme="majorHAnsi" w:hAnsiTheme="majorHAnsi"/>
+          <w:b/>
+        </w:rPr>
+      </w:pPr>
+      <w:r>
+        <w:rPr>
+          <w:rFonts w:asciiTheme="majorHAnsi" w:hAnsiTheme="majorHAnsi"/>
+          <w:b/>
+        </w:rPr>
+        <w:t>________________________________________________________________________________________________________</w:t>
+      </w:r>
+    </w:p>
+    <w:p>
+      <w:pPr>
+        <w:jc w:val="right"/>
+        <w:rPr>
+          <w:rFonts w:asciiTheme="majorHAnsi" w:hAnsiTheme="majorHAnsi"/>
+          <w:b/>
+        </w:rPr>
+      </w:pPr>
+      <w:r>
+        <w:rPr>
+          <w:rFonts w:asciiTheme="majorHAnsi" w:hAnsiTheme="majorHAnsi"/>
+          <w:b/>
         </w:rPr>
         <w:lastRenderedPageBreak/>
-        <w:t>Assunto para prova contido no capítulo 1.</w:t>
-      </w:r>
-    </w:p>
-    <w:p>
-      <w:pPr>
-        <w:pStyle w:val="SemEspaamento"/>
-        <w:rPr>
-          <w:rFonts w:asciiTheme="majorHAnsi" w:hAnsiTheme="majorHAnsi"/>
-        </w:rPr>
-      </w:pPr>
-      <w:r>
-        <w:rPr>
-          <w:rFonts w:asciiTheme="majorHAnsi" w:hAnsiTheme="majorHAnsi"/>
-        </w:rPr>
-        <w:t>Redes Convergentes</w:t>
-      </w:r>
-    </w:p>
-    <w:p>
-      <w:pPr>
-        <w:pStyle w:val="SemEspaamento"/>
-        <w:rPr>
-          <w:rFonts w:asciiTheme="majorHAnsi" w:hAnsiTheme="majorHAnsi"/>
-        </w:rPr>
-      </w:pPr>
-      <w:r>
-        <w:rPr>
-          <w:rFonts w:asciiTheme="majorHAnsi" w:hAnsiTheme="majorHAnsi"/>
-        </w:rPr>
-        <w:t>Comutada para...</w:t>
-      </w:r>
-    </w:p>
-    <w:p>
-      <w:pPr>
-        <w:pStyle w:val="SemEspaamento"/>
-        <w:rPr>
-          <w:rFonts w:asciiTheme="majorHAnsi" w:hAnsiTheme="majorHAnsi"/>
-        </w:rPr>
-      </w:pPr>
-    </w:p>
-    <w:p>
-      <w:pPr>
-        <w:rPr>
-          <w:rFonts w:asciiTheme="majorHAnsi" w:hAnsiTheme="majorHAnsi"/>
-          <w:b/>
-        </w:rPr>
-      </w:pPr>
-      <w:r>
-        <w:rPr>
-          <w:rFonts w:asciiTheme="majorHAnsi" w:hAnsiTheme="majorHAnsi"/>
-          <w:b/>
-        </w:rPr>
-        <w:t>Início do capítulo 2.</w:t>
-      </w:r>
-    </w:p>
-    <w:p>
-      <w:pPr>
-        <w:pStyle w:val="SemEspaamento"/>
-        <w:rPr>
-          <w:rFonts w:asciiTheme="majorHAnsi" w:hAnsiTheme="majorHAnsi"/>
-        </w:rPr>
-      </w:pPr>
-      <w:r>
-        <w:rPr>
-          <w:rFonts w:asciiTheme="majorHAnsi" w:hAnsiTheme="majorHAnsi"/>
-        </w:rPr>
-        <w:t>Shell pode ser CLI ou GUI.</w:t>
-      </w:r>
-    </w:p>
-    <w:p>
-      <w:pPr>
-        <w:pStyle w:val="SemEspaamento"/>
-      </w:pPr>
-      <w:r>
-        <w:t>Cli: terminal. Gui: interface gráfica.</w:t>
-      </w:r>
-    </w:p>
-    <w:p>
-      <w:pPr>
-        <w:pStyle w:val="SemEspaamento"/>
-      </w:pPr>
-    </w:p>
-    <w:p>
-      <w:pPr>
-        <w:pStyle w:val="SemEspaamento"/>
-      </w:pPr>
-      <w:r>
-        <w:t>IOS é o sistema operacional dos equipamentos</w:t>
-      </w:r>
-      <w:r>
-        <w:t xml:space="preserve"> avançados</w:t>
-      </w:r>
-      <w:r>
-        <w:t xml:space="preserve"> de rede da cisco.</w:t>
-      </w:r>
-    </w:p>
-    <w:p>
-      <w:pPr>
-        <w:pStyle w:val="SemEspaamento"/>
-      </w:pPr>
-      <w:r>
-        <w:t>Firmware é o sistema operacional dos equipamentos de rede menos avançados.</w:t>
-      </w:r>
-    </w:p>
-    <w:p>
-      <w:pPr>
-        <w:pStyle w:val="SemEspaamento"/>
-      </w:pPr>
-    </w:p>
-    <w:p>
-      <w:pPr>
-        <w:pStyle w:val="SemEspaamento"/>
-        <w:rPr>
-          <w:b/>
-        </w:rPr>
-      </w:pPr>
-      <w:r>
-        <w:rPr>
-          <w:b/>
-        </w:rPr>
-        <w:t>Equipamentos de redes possuem tais memórias:</w:t>
-      </w:r>
-    </w:p>
-    <w:p>
-      <w:pPr>
-        <w:pStyle w:val="SemEspaamento"/>
-      </w:pPr>
-      <w:r>
-        <w:rPr>
-          <w:b/>
-        </w:rPr>
-        <w:t>Rom</w:t>
-      </w:r>
-      <w:r>
-        <w:t>: responsável por fazer testes no momento da ligação do equipamento</w:t>
-      </w:r>
-      <w:r>
-        <w:t>, faz o POST, testa todo o circuito físico do equipamento</w:t>
-      </w:r>
-      <w:r>
+        <w:t>19/08/16</w:t>
+      </w:r>
+    </w:p>
+    <w:p>
+      <w:pPr>
+        <w:rPr>
+          <w:rFonts w:asciiTheme="majorHAnsi" w:hAnsiTheme="majorHAnsi"/>
+          <w:b/>
+        </w:rPr>
+      </w:pPr>
+      <w:r>
+        <w:rPr>
+          <w:rFonts w:asciiTheme="majorHAnsi" w:hAnsiTheme="majorHAnsi"/>
+          <w:b/>
+        </w:rPr>
+        <w:t xml:space="preserve">Configurando Roteador pelo Cisco </w:t>
+      </w:r>
+      <w:proofErr w:type="spellStart"/>
+      <w:r>
+        <w:rPr>
+          <w:rFonts w:asciiTheme="majorHAnsi" w:hAnsiTheme="majorHAnsi"/>
+          <w:b/>
+        </w:rPr>
+        <w:t>Packet</w:t>
+      </w:r>
+      <w:proofErr w:type="spellEnd"/>
+      <w:r>
+        <w:rPr>
+          <w:rFonts w:asciiTheme="majorHAnsi" w:hAnsiTheme="majorHAnsi"/>
+          <w:b/>
+        </w:rPr>
+        <w:t xml:space="preserve"> </w:t>
+      </w:r>
+      <w:proofErr w:type="spellStart"/>
+      <w:r>
+        <w:rPr>
+          <w:rFonts w:asciiTheme="majorHAnsi" w:hAnsiTheme="majorHAnsi"/>
+          <w:b/>
+        </w:rPr>
+        <w:t>Tracer</w:t>
+      </w:r>
+      <w:proofErr w:type="spellEnd"/>
+    </w:p>
+    <w:p>
+      <w:pPr>
+        <w:rPr>
+          <w:rFonts w:asciiTheme="majorHAnsi" w:hAnsiTheme="majorHAnsi"/>
+        </w:rPr>
+      </w:pPr>
+      <w:r>
+        <w:rPr>
+          <w:rFonts w:asciiTheme="majorHAnsi" w:hAnsiTheme="majorHAnsi"/>
+        </w:rPr>
+        <w:t>Console:</w:t>
+      </w:r>
+    </w:p>
+    <w:p>
+      <w:pPr>
+        <w:rPr>
+          <w:rFonts w:asciiTheme="majorHAnsi" w:hAnsiTheme="majorHAnsi"/>
+        </w:rPr>
+      </w:pPr>
+      <w:r>
+        <w:rPr>
+          <w:rFonts w:asciiTheme="majorHAnsi" w:hAnsiTheme="majorHAnsi"/>
+        </w:rPr>
+        <w:t xml:space="preserve">Modo privilegiado: </w:t>
+      </w:r>
+      <w:proofErr w:type="spellStart"/>
+      <w:r>
+        <w:rPr>
+          <w:rFonts w:asciiTheme="majorHAnsi" w:hAnsiTheme="majorHAnsi"/>
+          <w:i/>
+        </w:rPr>
+        <w:t>enable</w:t>
+      </w:r>
+      <w:proofErr w:type="spellEnd"/>
+    </w:p>
+    <w:p>
+      <w:pPr>
+        <w:rPr>
+          <w:rFonts w:asciiTheme="majorHAnsi" w:hAnsiTheme="majorHAnsi"/>
+        </w:rPr>
+      </w:pPr>
+      <w:r>
+        <w:rPr>
+          <w:rFonts w:asciiTheme="majorHAnsi" w:hAnsiTheme="majorHAnsi"/>
+        </w:rPr>
+        <w:t xml:space="preserve">Modo global: </w:t>
+      </w:r>
+      <w:r>
+        <w:rPr>
+          <w:rFonts w:asciiTheme="majorHAnsi" w:hAnsiTheme="majorHAnsi"/>
+          <w:i/>
+        </w:rPr>
+        <w:t>configure terminal</w:t>
+      </w:r>
+    </w:p>
+    <w:p>
+      <w:pPr>
+        <w:rPr>
+          <w:rFonts w:asciiTheme="majorHAnsi" w:hAnsiTheme="majorHAnsi"/>
+          <w:i/>
+        </w:rPr>
+      </w:pPr>
+      <w:r>
+        <w:rPr>
+          <w:rFonts w:asciiTheme="majorHAnsi" w:hAnsiTheme="majorHAnsi"/>
+        </w:rPr>
+        <w:t xml:space="preserve">Renomeando equipamento: </w:t>
+      </w:r>
+      <w:proofErr w:type="spellStart"/>
+      <w:r>
+        <w:rPr>
+          <w:rFonts w:asciiTheme="majorHAnsi" w:hAnsiTheme="majorHAnsi"/>
+          <w:i/>
+        </w:rPr>
+        <w:t>hostname</w:t>
+      </w:r>
+      <w:proofErr w:type="spellEnd"/>
+      <w:r>
+        <w:rPr>
+          <w:rFonts w:asciiTheme="majorHAnsi" w:hAnsiTheme="majorHAnsi"/>
+          <w:i/>
+        </w:rPr>
+        <w:t xml:space="preserve"> </w:t>
+      </w:r>
+      <w:proofErr w:type="spellStart"/>
+      <w:r>
+        <w:rPr>
+          <w:rFonts w:asciiTheme="majorHAnsi" w:hAnsiTheme="majorHAnsi"/>
+          <w:i/>
+        </w:rPr>
+        <w:t>nomeequipamento</w:t>
+      </w:r>
+      <w:proofErr w:type="spellEnd"/>
+    </w:p>
+    <w:p>
+      <w:pPr>
+        <w:pStyle w:val="SemEspaamento"/>
+        <w:rPr>
+          <w:rFonts w:asciiTheme="majorHAnsi" w:hAnsiTheme="majorHAnsi"/>
+          <w:i/>
+          <w:color w:val="000000" w:themeColor="text1"/>
+        </w:rPr>
+      </w:pPr>
+      <w:r>
+        <w:rPr>
+          <w:rFonts w:asciiTheme="majorHAnsi" w:hAnsiTheme="majorHAnsi"/>
+          <w:color w:val="000000" w:themeColor="text1"/>
+        </w:rPr>
+        <w:t>Inserindo</w:t>
+      </w:r>
+      <w:r>
+        <w:rPr>
+          <w:rFonts w:asciiTheme="majorHAnsi" w:hAnsiTheme="majorHAnsi"/>
+          <w:color w:val="000000" w:themeColor="text1"/>
+        </w:rPr>
+        <w:t xml:space="preserve"> senha</w:t>
+      </w:r>
+      <w:r>
+        <w:rPr>
+          <w:rFonts w:asciiTheme="majorHAnsi" w:hAnsiTheme="majorHAnsi"/>
+          <w:color w:val="000000" w:themeColor="text1"/>
+        </w:rPr>
+        <w:t xml:space="preserve">: </w:t>
+      </w:r>
+      <w:proofErr w:type="spellStart"/>
+      <w:r>
+        <w:rPr>
+          <w:rFonts w:asciiTheme="majorHAnsi" w:hAnsiTheme="majorHAnsi"/>
+          <w:i/>
+          <w:color w:val="000000" w:themeColor="text1"/>
+        </w:rPr>
+        <w:t>enable</w:t>
+      </w:r>
+      <w:proofErr w:type="spellEnd"/>
+      <w:r>
+        <w:rPr>
+          <w:rFonts w:asciiTheme="majorHAnsi" w:hAnsiTheme="majorHAnsi"/>
+          <w:i/>
+          <w:color w:val="000000" w:themeColor="text1"/>
+        </w:rPr>
+        <w:t xml:space="preserve"> </w:t>
+      </w:r>
+      <w:proofErr w:type="spellStart"/>
+      <w:r>
+        <w:rPr>
+          <w:rFonts w:asciiTheme="majorHAnsi" w:hAnsiTheme="majorHAnsi"/>
+          <w:i/>
+          <w:color w:val="000000" w:themeColor="text1"/>
+        </w:rPr>
+        <w:t>secret</w:t>
+      </w:r>
+      <w:proofErr w:type="spellEnd"/>
+      <w:r>
+        <w:rPr>
+          <w:rFonts w:asciiTheme="majorHAnsi" w:hAnsiTheme="majorHAnsi"/>
+          <w:i/>
+          <w:color w:val="000000" w:themeColor="text1"/>
+        </w:rPr>
+        <w:t xml:space="preserve"> 123456</w:t>
+      </w:r>
+    </w:p>
+    <w:p>
+      <w:pPr>
+        <w:pStyle w:val="SemEspaamento"/>
+        <w:rPr>
+          <w:rFonts w:asciiTheme="majorHAnsi" w:hAnsiTheme="majorHAnsi"/>
+          <w:i/>
+          <w:color w:val="000000" w:themeColor="text1"/>
+        </w:rPr>
+      </w:pPr>
+    </w:p>
+    <w:p>
+      <w:pPr>
+        <w:pStyle w:val="SemEspaamento"/>
+        <w:rPr>
+          <w:rFonts w:asciiTheme="majorHAnsi" w:hAnsiTheme="majorHAnsi"/>
+          <w:color w:val="000000" w:themeColor="text1"/>
+        </w:rPr>
+      </w:pPr>
+      <w:r>
+        <w:rPr>
+          <w:rFonts w:asciiTheme="majorHAnsi" w:hAnsiTheme="majorHAnsi"/>
+          <w:color w:val="000000" w:themeColor="text1"/>
+        </w:rPr>
+        <w:t xml:space="preserve">Força bruta de parada: </w:t>
+      </w:r>
+      <w:proofErr w:type="spellStart"/>
+      <w:r>
+        <w:rPr>
+          <w:rFonts w:asciiTheme="majorHAnsi" w:hAnsiTheme="majorHAnsi"/>
+          <w:color w:val="000000" w:themeColor="text1"/>
+        </w:rPr>
+        <w:t>ctrl</w:t>
+      </w:r>
+      <w:proofErr w:type="spellEnd"/>
+      <w:r>
+        <w:rPr>
+          <w:rFonts w:asciiTheme="majorHAnsi" w:hAnsiTheme="majorHAnsi"/>
+          <w:color w:val="000000" w:themeColor="text1"/>
+        </w:rPr>
+        <w:t>+</w:t>
+      </w:r>
+      <w:proofErr w:type="spellStart"/>
+      <w:r>
+        <w:rPr>
+          <w:rFonts w:asciiTheme="majorHAnsi" w:hAnsiTheme="majorHAnsi"/>
+          <w:color w:val="000000" w:themeColor="text1"/>
+        </w:rPr>
+        <w:t>shift</w:t>
+      </w:r>
+      <w:proofErr w:type="spellEnd"/>
+      <w:r>
+        <w:rPr>
+          <w:rFonts w:asciiTheme="majorHAnsi" w:hAnsiTheme="majorHAnsi"/>
+          <w:color w:val="000000" w:themeColor="text1"/>
+        </w:rPr>
+        <w:t>+6+x</w:t>
+      </w:r>
+    </w:p>
+    <w:p>
+      <w:pPr>
+        <w:pStyle w:val="SemEspaamento"/>
+        <w:rPr>
+          <w:rFonts w:asciiTheme="majorHAnsi" w:hAnsiTheme="majorHAnsi"/>
+          <w:color w:val="000000" w:themeColor="text1"/>
+        </w:rPr>
+      </w:pPr>
+    </w:p>
+    <w:p>
+      <w:pPr>
+        <w:pStyle w:val="SemEspaamento"/>
+        <w:rPr>
+          <w:rFonts w:asciiTheme="majorHAnsi" w:hAnsiTheme="majorHAnsi"/>
+          <w:color w:val="000000" w:themeColor="text1"/>
+        </w:rPr>
+      </w:pPr>
+      <w:r>
+        <w:rPr>
+          <w:rFonts w:asciiTheme="majorHAnsi" w:hAnsiTheme="majorHAnsi"/>
+          <w:color w:val="000000" w:themeColor="text1"/>
+        </w:rPr>
+        <w:t>Adicionando Banner (</w:t>
+      </w:r>
+      <w:proofErr w:type="spellStart"/>
+      <w:r>
+        <w:rPr>
+          <w:rFonts w:asciiTheme="majorHAnsi" w:hAnsiTheme="majorHAnsi"/>
+          <w:color w:val="000000" w:themeColor="text1"/>
+        </w:rPr>
+        <w:t>msg</w:t>
+      </w:r>
+      <w:proofErr w:type="spellEnd"/>
+      <w:r>
+        <w:rPr>
+          <w:rFonts w:asciiTheme="majorHAnsi" w:hAnsiTheme="majorHAnsi"/>
+          <w:color w:val="000000" w:themeColor="text1"/>
+        </w:rPr>
+        <w:t xml:space="preserve"> quando </w:t>
+      </w:r>
+      <w:proofErr w:type="spellStart"/>
+      <w:r>
+        <w:rPr>
+          <w:rFonts w:asciiTheme="majorHAnsi" w:hAnsiTheme="majorHAnsi"/>
+          <w:color w:val="000000" w:themeColor="text1"/>
+        </w:rPr>
+        <w:t>loga</w:t>
+      </w:r>
+      <w:proofErr w:type="spellEnd"/>
+      <w:r>
+        <w:rPr>
+          <w:rFonts w:asciiTheme="majorHAnsi" w:hAnsiTheme="majorHAnsi"/>
+          <w:color w:val="000000" w:themeColor="text1"/>
+        </w:rPr>
+        <w:t xml:space="preserve">): </w:t>
+      </w:r>
+      <w:r>
+        <w:rPr>
+          <w:rFonts w:asciiTheme="majorHAnsi" w:hAnsiTheme="majorHAnsi"/>
+          <w:i/>
+          <w:color w:val="000000" w:themeColor="text1"/>
+        </w:rPr>
+        <w:t>banner ?</w:t>
+      </w:r>
+      <w:r>
+        <w:rPr>
+          <w:rFonts w:asciiTheme="majorHAnsi" w:hAnsiTheme="majorHAnsi"/>
+          <w:color w:val="000000" w:themeColor="text1"/>
+        </w:rPr>
+        <w:t xml:space="preserve"> &gt; </w:t>
+      </w:r>
+      <w:r>
+        <w:rPr>
+          <w:rFonts w:asciiTheme="majorHAnsi" w:hAnsiTheme="majorHAnsi"/>
+          <w:i/>
+          <w:color w:val="000000" w:themeColor="text1"/>
+        </w:rPr>
+        <w:t xml:space="preserve">banner </w:t>
+      </w:r>
+      <w:proofErr w:type="spellStart"/>
+      <w:r>
+        <w:rPr>
+          <w:rFonts w:asciiTheme="majorHAnsi" w:hAnsiTheme="majorHAnsi"/>
+          <w:i/>
+          <w:color w:val="000000" w:themeColor="text1"/>
+        </w:rPr>
+        <w:t>motd</w:t>
+      </w:r>
+      <w:proofErr w:type="spellEnd"/>
+      <w:r>
+        <w:rPr>
+          <w:rFonts w:asciiTheme="majorHAnsi" w:hAnsiTheme="majorHAnsi"/>
+          <w:i/>
+          <w:color w:val="000000" w:themeColor="text1"/>
+        </w:rPr>
+        <w:t xml:space="preserve"> #aqui a mensagem#</w:t>
+      </w:r>
+      <w:r>
+        <w:rPr>
+          <w:rFonts w:asciiTheme="majorHAnsi" w:hAnsiTheme="majorHAnsi"/>
+          <w:i/>
+          <w:color w:val="000000" w:themeColor="text1"/>
+        </w:rPr>
+        <w:t xml:space="preserve"> </w:t>
+      </w:r>
+      <w:r>
+        <w:rPr>
+          <w:rFonts w:asciiTheme="majorHAnsi" w:hAnsiTheme="majorHAnsi"/>
+          <w:color w:val="000000" w:themeColor="text1"/>
+        </w:rPr>
+        <w:t xml:space="preserve">&gt; </w:t>
+      </w:r>
+    </w:p>
+    <w:p>
+      <w:pPr>
+        <w:pStyle w:val="SemEspaamento"/>
+        <w:rPr>
+          <w:rFonts w:asciiTheme="majorHAnsi" w:hAnsiTheme="majorHAnsi"/>
+          <w:color w:val="000000" w:themeColor="text1"/>
+        </w:rPr>
+      </w:pPr>
+      <w:r>
+        <w:rPr>
+          <w:rFonts w:asciiTheme="majorHAnsi" w:hAnsiTheme="majorHAnsi"/>
+          <w:color w:val="000000" w:themeColor="text1"/>
+        </w:rPr>
+        <w:t>O banner tem a função de dar informação do tipo: somente pessoas autorizadas.</w:t>
+      </w:r>
+    </w:p>
+    <w:p>
+      <w:pPr>
+        <w:pStyle w:val="SemEspaamento"/>
+        <w:rPr>
+          <w:rFonts w:asciiTheme="majorHAnsi" w:hAnsiTheme="majorHAnsi"/>
+          <w:color w:val="000000" w:themeColor="text1"/>
+        </w:rPr>
+      </w:pPr>
+    </w:p>
+    <w:p>
+      <w:pPr>
+        <w:pStyle w:val="SemEspaamento"/>
+        <w:rPr>
+          <w:rFonts w:asciiTheme="majorHAnsi" w:hAnsiTheme="majorHAnsi"/>
+          <w:i/>
+          <w:color w:val="000000" w:themeColor="text1"/>
+        </w:rPr>
+      </w:pPr>
+      <w:r>
+        <w:rPr>
+          <w:rFonts w:asciiTheme="majorHAnsi" w:hAnsiTheme="majorHAnsi"/>
+          <w:color w:val="000000" w:themeColor="text1"/>
+        </w:rPr>
+        <w:t xml:space="preserve">Comando para salvar configuração: </w:t>
+      </w:r>
+      <w:proofErr w:type="spellStart"/>
+      <w:r>
+        <w:rPr>
+          <w:rFonts w:asciiTheme="majorHAnsi" w:hAnsiTheme="majorHAnsi"/>
+          <w:i/>
+          <w:color w:val="000000" w:themeColor="text1"/>
+        </w:rPr>
+        <w:t>copy</w:t>
+      </w:r>
+      <w:proofErr w:type="spellEnd"/>
+      <w:r>
+        <w:rPr>
+          <w:rFonts w:asciiTheme="majorHAnsi" w:hAnsiTheme="majorHAnsi"/>
+          <w:i/>
+          <w:color w:val="000000" w:themeColor="text1"/>
+        </w:rPr>
+        <w:t xml:space="preserve"> </w:t>
+      </w:r>
+      <w:proofErr w:type="spellStart"/>
+      <w:r>
+        <w:rPr>
+          <w:rFonts w:asciiTheme="majorHAnsi" w:hAnsiTheme="majorHAnsi"/>
+          <w:i/>
+          <w:color w:val="000000" w:themeColor="text1"/>
+        </w:rPr>
+        <w:t>running-config</w:t>
+      </w:r>
+      <w:proofErr w:type="spellEnd"/>
+      <w:r>
+        <w:rPr>
+          <w:rFonts w:asciiTheme="majorHAnsi" w:hAnsiTheme="majorHAnsi"/>
+          <w:i/>
+          <w:color w:val="000000" w:themeColor="text1"/>
+        </w:rPr>
+        <w:t xml:space="preserve"> </w:t>
+      </w:r>
+      <w:proofErr w:type="spellStart"/>
+      <w:r>
+        <w:rPr>
+          <w:rFonts w:asciiTheme="majorHAnsi" w:hAnsiTheme="majorHAnsi"/>
+          <w:i/>
+          <w:color w:val="000000" w:themeColor="text1"/>
+        </w:rPr>
+        <w:t>startup-config</w:t>
+      </w:r>
+      <w:proofErr w:type="spellEnd"/>
+      <w:r>
+        <w:rPr>
+          <w:rFonts w:asciiTheme="majorHAnsi" w:hAnsiTheme="majorHAnsi"/>
+          <w:i/>
+          <w:color w:val="000000" w:themeColor="text1"/>
+        </w:rPr>
+        <w:t xml:space="preserve"> </w:t>
+      </w:r>
+      <w:r>
+        <w:rPr>
+          <w:rFonts w:asciiTheme="majorHAnsi" w:hAnsiTheme="majorHAnsi"/>
+          <w:color w:val="000000" w:themeColor="text1"/>
+        </w:rPr>
+        <w:t xml:space="preserve">ou </w:t>
+      </w:r>
+      <w:r>
+        <w:rPr>
+          <w:rFonts w:asciiTheme="majorHAnsi" w:hAnsiTheme="majorHAnsi"/>
+          <w:i/>
+          <w:color w:val="000000" w:themeColor="text1"/>
+        </w:rPr>
+        <w:t xml:space="preserve"> </w:t>
+      </w:r>
+      <w:proofErr w:type="spellStart"/>
+      <w:r>
+        <w:rPr>
+          <w:rFonts w:asciiTheme="majorHAnsi" w:hAnsiTheme="majorHAnsi"/>
+          <w:i/>
+          <w:color w:val="000000" w:themeColor="text1"/>
+        </w:rPr>
+        <w:t>wr</w:t>
+      </w:r>
+      <w:proofErr w:type="spellEnd"/>
+    </w:p>
+    <w:p>
+      <w:pPr>
+        <w:pStyle w:val="SemEspaamento"/>
+        <w:rPr>
+          <w:rFonts w:asciiTheme="majorHAnsi" w:hAnsiTheme="majorHAnsi"/>
+          <w:color w:val="000000" w:themeColor="text1"/>
+        </w:rPr>
+      </w:pPr>
+      <w:r>
+        <w:rPr>
+          <w:rFonts w:asciiTheme="majorHAnsi" w:hAnsiTheme="majorHAnsi"/>
+          <w:color w:val="000000" w:themeColor="text1"/>
+        </w:rPr>
+        <w:t xml:space="preserve">Copiando o que está na memória RAM e transferindo para </w:t>
+      </w:r>
+      <w:proofErr w:type="spellStart"/>
+      <w:r>
+        <w:rPr>
+          <w:rFonts w:asciiTheme="majorHAnsi" w:hAnsiTheme="majorHAnsi"/>
+          <w:color w:val="000000" w:themeColor="text1"/>
+        </w:rPr>
+        <w:t>NVRam</w:t>
+      </w:r>
+      <w:proofErr w:type="spellEnd"/>
+      <w:r>
+        <w:rPr>
+          <w:rFonts w:asciiTheme="majorHAnsi" w:hAnsiTheme="majorHAnsi"/>
+          <w:color w:val="000000" w:themeColor="text1"/>
+        </w:rPr>
         <w:t>.</w:t>
       </w:r>
-      <w:r>
-        <w:t xml:space="preserve"> Estando tudo correto, carrega o bootload, o bootload verifica se na memória flash tem um sistema operacional, se tiver, carrega o s.o na memória ram.</w:t>
-      </w:r>
-      <w:r>
-        <w:t xml:space="preserve"> Logo após, vai à NVRam e faz o passo de verificação de arquivo de configuração.</w:t>
-      </w:r>
-    </w:p>
-    <w:p>
-      <w:pPr>
-        <w:pStyle w:val="SemEspaamento"/>
-      </w:pPr>
-      <w:r>
-        <w:rPr>
-          <w:b/>
-        </w:rPr>
-        <w:t>NVRam</w:t>
-      </w:r>
-      <w:r>
-        <w:t xml:space="preserve">: </w:t>
-      </w:r>
-      <w:r>
-        <w:t>também não volátil, ela serve apenas para guardar o arquivo de configu</w:t>
-      </w:r>
-      <w:r>
-        <w:t>ração. O bootload verifica s</w:t>
-      </w:r>
-      <w:r>
-        <w:t xml:space="preserve">e </w:t>
-      </w:r>
-      <w:r>
-        <w:t>há arquivo de configuração para carregá-lo</w:t>
-      </w:r>
-      <w:r>
-        <w:t xml:space="preserve"> na ram. Caso não tenha o arquivo de configuração, carregar o wirzad, que é uma configuração rápida comum na maioria dos equipamentos de rede.</w:t>
-      </w:r>
-    </w:p>
-    <w:p>
-      <w:pPr>
-        <w:pStyle w:val="SemEspaamento"/>
-      </w:pPr>
-      <w:r>
-        <w:rPr>
-          <w:b/>
-        </w:rPr>
-        <w:t>Ram</w:t>
-      </w:r>
-      <w:r>
-        <w:t xml:space="preserve">: </w:t>
-      </w:r>
-      <w:r>
-        <w:t>serve para armazenamento.</w:t>
-      </w:r>
-    </w:p>
-    <w:p>
-      <w:pPr>
-        <w:pStyle w:val="SemEspaamento"/>
-      </w:pPr>
-      <w:r>
-        <w:rPr>
-          <w:b/>
-        </w:rPr>
-        <w:t>Flash</w:t>
-      </w:r>
-      <w:r>
-        <w:t xml:space="preserve">: </w:t>
-      </w:r>
-      <w:r>
-        <w:t>HD do equipamento, extremamente rápida e armazena o sistema operacional.</w:t>
-      </w:r>
-    </w:p>
-    <w:p>
-      <w:pPr>
-        <w:pStyle w:val="SemEspaamento"/>
-      </w:pPr>
-    </w:p>
-    <w:p>
-      <w:pPr>
-        <w:pStyle w:val="SemEspaamento"/>
-        <w:rPr>
-          <w:i/>
-        </w:rPr>
-      </w:pPr>
-      <w:r>
-        <w:t>Formas de acessar</w:t>
-      </w:r>
-      <w:r>
-        <w:t xml:space="preserve"> interface de </w:t>
-      </w:r>
-      <w:r>
-        <w:rPr>
-          <w:i/>
-        </w:rPr>
-        <w:t>comand line</w:t>
-      </w:r>
-      <w:r>
-        <w:t xml:space="preserve"> pela porta de console</w:t>
-      </w:r>
-      <w:r>
-        <w:t xml:space="preserve">: </w:t>
-      </w:r>
-      <w:r>
-        <w:rPr>
-          <w:i/>
-        </w:rPr>
-        <w:t>SSH</w:t>
-      </w:r>
-      <w:r>
-        <w:rPr>
-          <w:i/>
-        </w:rPr>
-        <w:t>, Porta Aux</w:t>
-      </w:r>
-      <w:r>
-        <w:rPr>
-          <w:i/>
-        </w:rPr>
-        <w:t xml:space="preserve"> e Telnet</w:t>
-      </w:r>
-      <w:r>
-        <w:rPr>
-          <w:i/>
+    </w:p>
+    <w:p>
+      <w:pPr>
+        <w:pStyle w:val="SemEspaamento"/>
+        <w:rPr>
+          <w:rFonts w:asciiTheme="majorHAnsi" w:hAnsiTheme="majorHAnsi"/>
+          <w:color w:val="000000" w:themeColor="text1"/>
+        </w:rPr>
+      </w:pPr>
+    </w:p>
+    <w:p>
+      <w:pPr>
+        <w:pStyle w:val="SemEspaamento"/>
+        <w:rPr>
+          <w:rFonts w:asciiTheme="majorHAnsi" w:hAnsiTheme="majorHAnsi"/>
+          <w:color w:val="000000" w:themeColor="text1"/>
+        </w:rPr>
+      </w:pPr>
+      <w:r>
+        <w:rPr>
+          <w:rFonts w:asciiTheme="majorHAnsi" w:hAnsiTheme="majorHAnsi"/>
+          <w:color w:val="000000" w:themeColor="text1"/>
+        </w:rPr>
+        <w:t xml:space="preserve">Mostrar o que estiver rodando: </w:t>
+      </w:r>
+      <w:r>
+        <w:rPr>
+          <w:rFonts w:asciiTheme="majorHAnsi" w:hAnsiTheme="majorHAnsi"/>
+          <w:i/>
+          <w:color w:val="000000" w:themeColor="text1"/>
+        </w:rPr>
+        <w:t>show</w:t>
+      </w:r>
+      <w:r>
+        <w:rPr>
+          <w:rFonts w:asciiTheme="majorHAnsi" w:hAnsiTheme="majorHAnsi"/>
+          <w:color w:val="000000" w:themeColor="text1"/>
         </w:rPr>
         <w:t>.</w:t>
       </w:r>
@@ -950,154 +2185,73 @@
     <w:p>
       <w:pPr>
         <w:pStyle w:val="SemEspaamento"/>
-      </w:pPr>
-      <w:r>
-        <w:t>Telnet e SSH são protocolos de acesso remoto.</w:t>
-      </w:r>
-    </w:p>
-    <w:p>
-      <w:pPr>
-        <w:pStyle w:val="SemEspaamento"/>
-      </w:pPr>
-      <w:r>
-        <w:t>O telnet não criptografa a senha.</w:t>
-      </w:r>
-    </w:p>
-    <w:p>
-      <w:pPr>
-        <w:pStyle w:val="SemEspaamento"/>
-      </w:pPr>
-      <w:r>
-        <w:t>O SSH faz criptografia na senha.</w:t>
-      </w:r>
-    </w:p>
-    <w:p>
-      <w:pPr>
-        <w:pStyle w:val="SemEspaamento"/>
-      </w:pPr>
-      <w:r>
-        <w:t>A porta aux recebe link downup (conexão telefônica).</w:t>
-      </w:r>
-    </w:p>
-    <w:p>
-      <w:pPr>
-        <w:pStyle w:val="SemEspaamento"/>
-      </w:pPr>
-    </w:p>
-    <w:p>
-      <w:pPr>
-        <w:pStyle w:val="SemEspaamento"/>
-      </w:pPr>
-      <w:r>
-        <w:t>Programas de emulação do terminal: putty etc.</w:t>
-      </w:r>
-    </w:p>
-    <w:p>
-      <w:pPr>
-        <w:pStyle w:val="SemEspaamento"/>
-      </w:pPr>
-    </w:p>
-    <w:p>
-      <w:pPr>
-        <w:pStyle w:val="SemEspaamento"/>
-      </w:pPr>
-      <w:r>
-        <w:t>Sistema operacional dos equipamentos de rede são divididos em hierarquias. Os da cisco contem hierarquias a mais. São três etapas:</w:t>
-      </w:r>
-    </w:p>
-    <w:p>
-      <w:pPr>
-        <w:pStyle w:val="SemEspaamento"/>
-        <w:rPr>
-          <w:i/>
-        </w:rPr>
-      </w:pPr>
-      <w:r>
-        <w:t xml:space="preserve">1. Usuário </w:t>
-      </w:r>
-      <w:r>
-        <w:rPr>
-          <w:i/>
-        </w:rPr>
-        <w:t xml:space="preserve">representada pelo sinal &gt; </w:t>
-      </w:r>
-      <w:r>
-        <w:rPr>
-          <w:i/>
-          <w:color w:val="595959" w:themeColor="text1" w:themeTint="A6"/>
-        </w:rPr>
-        <w:t>(etapa inicial, mais básica)</w:t>
-      </w:r>
-    </w:p>
-    <w:p>
-      <w:pPr>
-        <w:pStyle w:val="SemEspaamento"/>
-        <w:rPr>
-          <w:i/>
-        </w:rPr>
-      </w:pPr>
-      <w:r>
-        <w:t xml:space="preserve">2. Privilegiado </w:t>
-      </w:r>
-      <w:r>
-        <w:rPr>
-          <w:i/>
-        </w:rPr>
-        <w:t xml:space="preserve">representado pelo sinal # </w:t>
-      </w:r>
-      <w:r>
-        <w:rPr>
-          <w:i/>
-          <w:color w:val="595959" w:themeColor="text1" w:themeTint="A6"/>
-        </w:rPr>
-        <w:t>(é o root)</w:t>
-      </w:r>
-    </w:p>
-    <w:p>
-      <w:pPr>
-        <w:pStyle w:val="SemEspaamento"/>
-        <w:rPr>
-          <w:i/>
-          <w:color w:val="000000" w:themeColor="text1"/>
-        </w:rPr>
-      </w:pPr>
-      <w:r>
-        <w:t xml:space="preserve">3. </w:t>
-      </w:r>
-      <w:r>
-        <w:rPr>
-          <w:color w:val="000000" w:themeColor="text1"/>
-        </w:rPr>
-        <w:t xml:space="preserve">Global </w:t>
-      </w:r>
-      <w:r>
-        <w:rPr>
-          <w:i/>
-          <w:color w:val="000000" w:themeColor="text1"/>
-        </w:rPr>
-        <w:t xml:space="preserve">representado também por "(config)" </w:t>
-      </w:r>
-      <w:r>
-        <w:rPr>
-          <w:i/>
-          <w:color w:val="595959" w:themeColor="text1" w:themeTint="A6"/>
-        </w:rPr>
-        <w:t>(</w:t>
-      </w:r>
-      <w:r>
-        <w:rPr>
-          <w:i/>
-          <w:color w:val="595959" w:themeColor="text1" w:themeTint="A6"/>
-        </w:rPr>
-        <w:t>apenas o root acessa o Global</w:t>
-      </w:r>
-      <w:r>
-        <w:rPr>
-          <w:i/>
-          <w:color w:val="595959" w:themeColor="text1" w:themeTint="A6"/>
-        </w:rPr>
-        <w:t>)</w:t>
-      </w:r>
+        <w:rPr>
+          <w:rFonts w:asciiTheme="majorHAnsi" w:hAnsiTheme="majorHAnsi"/>
+          <w:color w:val="000000" w:themeColor="text1"/>
+        </w:rPr>
+      </w:pPr>
+    </w:p>
+    <w:p>
+      <w:pPr>
+        <w:pStyle w:val="SemEspaamento"/>
+        <w:rPr>
+          <w:rFonts w:asciiTheme="majorHAnsi" w:hAnsiTheme="majorHAnsi"/>
+          <w:color w:val="000000" w:themeColor="text1"/>
+        </w:rPr>
+      </w:pPr>
+      <w:r>
+        <w:rPr>
+          <w:rFonts w:asciiTheme="majorHAnsi" w:hAnsiTheme="majorHAnsi"/>
+          <w:color w:val="000000" w:themeColor="text1"/>
+        </w:rPr>
+        <w:t xml:space="preserve">Habilitando criptografia para senhas: </w:t>
+      </w:r>
+      <w:proofErr w:type="spellStart"/>
+      <w:r>
+        <w:rPr>
+          <w:rFonts w:asciiTheme="majorHAnsi" w:hAnsiTheme="majorHAnsi"/>
+          <w:i/>
+          <w:color w:val="000000" w:themeColor="text1"/>
+        </w:rPr>
+        <w:t>service</w:t>
+      </w:r>
+      <w:proofErr w:type="spellEnd"/>
+      <w:r>
+        <w:rPr>
+          <w:rFonts w:asciiTheme="majorHAnsi" w:hAnsiTheme="majorHAnsi"/>
+          <w:i/>
+          <w:color w:val="000000" w:themeColor="text1"/>
+        </w:rPr>
+        <w:t xml:space="preserve"> </w:t>
+      </w:r>
+      <w:proofErr w:type="spellStart"/>
+      <w:r>
+        <w:rPr>
+          <w:rFonts w:asciiTheme="majorHAnsi" w:hAnsiTheme="majorHAnsi"/>
+          <w:i/>
+          <w:color w:val="000000" w:themeColor="text1"/>
+        </w:rPr>
+        <w:t>password-encryption</w:t>
+      </w:r>
+      <w:proofErr w:type="spellEnd"/>
+    </w:p>
+    <w:p>
+      <w:pPr>
+        <w:pStyle w:val="SemEspaamento"/>
+        <w:rPr>
+          <w:rFonts w:asciiTheme="majorHAnsi" w:hAnsiTheme="majorHAnsi"/>
+          <w:color w:val="000000" w:themeColor="text1"/>
+        </w:rPr>
+      </w:pPr>
+    </w:p>
+    <w:p>
+      <w:pPr>
+        <w:pStyle w:val="SemEspaamento"/>
+        <w:rPr>
+          <w:rFonts w:asciiTheme="majorHAnsi" w:hAnsiTheme="majorHAnsi"/>
+          <w:color w:val="000000" w:themeColor="text1"/>
+        </w:rPr>
+      </w:pPr>
     </w:p>
     <w:sectPr>
       <w:pgSz w:w="11906" w:h="16838"/>

</xml_diff>